<commit_message>
Desarrollo del documento de TAG
</commit_message>
<xml_diff>
--- a/DOCUMENTACION/Posibles mejoras de TAG.docx
+++ b/DOCUMENTACION/Posibles mejoras de TAG.docx
@@ -3,227 +3,256 @@
 <w:document xmlns:wpc="http://schemas.microsoft.com/office/word/2010/wordprocessingCanvas" xmlns:cx="http://schemas.microsoft.com/office/drawing/2014/chartex" xmlns:cx1="http://schemas.microsoft.com/office/drawing/2015/9/8/chartex" xmlns:cx2="http://schemas.microsoft.com/office/drawing/2015/10/21/chartex" xmlns:mc="http://schemas.openxmlformats.org/markup-compatibility/2006" xmlns:o="urn:schemas-microsoft-com:office:office" xmlns:r="http://schemas.openxmlformats.org/officeDocument/2006/relationships" xmlns:m="http://schemas.openxmlformats.org/officeDocument/2006/math" xmlns:v="urn:schemas-microsoft-com:vml" xmlns:wp14="http://schemas.microsoft.com/office/word/2010/wordprocessingDrawing" xmlns:wp="http://schemas.openxmlformats.org/drawingml/2006/wordprocessingDrawing" xmlns:w10="urn:schemas-microsoft-com:office:word" xmlns:w="http://schemas.openxmlformats.org/wordprocessingml/2006/main" xmlns:w14="http://schemas.microsoft.com/office/word/2010/wordml" xmlns:w15="http://schemas.microsoft.com/office/word/2012/wordml" xmlns:w16se="http://schemas.microsoft.com/office/word/2015/wordml/symex" xmlns:wpg="http://schemas.microsoft.com/office/word/2010/wordprocessingGroup" xmlns:wpi="http://schemas.microsoft.com/office/word/2010/wordprocessingInk" xmlns:wne="http://schemas.microsoft.com/office/word/2006/wordml" xmlns:wps="http://schemas.microsoft.com/office/word/2010/wordprocessingShape" mc:Ignorable="w14 w15 w16se wp14">
   <w:body>
     <w:p>
-      <w:r>
-        <w:t>Posibles mejoras de TAG</w:t>
-      </w:r>
-    </w:p>
-    <w:p>
-      <w:r>
-        <w:t>4 optimizaciones del motor</w:t>
-      </w:r>
-    </w:p>
-    <w:p>
-      <w:r>
-        <w:t>-</w:t>
-      </w:r>
-      <w:proofErr w:type="spellStart"/>
-      <w:r>
-        <w:t>Bounding</w:t>
-      </w:r>
-      <w:proofErr w:type="spellEnd"/>
-      <w:r>
-        <w:t xml:space="preserve"> </w:t>
-      </w:r>
-      <w:proofErr w:type="spellStart"/>
-      <w:r>
-        <w:t>volumes</w:t>
-      </w:r>
-      <w:proofErr w:type="spellEnd"/>
-    </w:p>
-    <w:p>
-      <w:r>
-        <w:t>-</w:t>
-      </w:r>
-      <w:r>
-        <w:t>Partición del espacio</w:t>
-      </w:r>
-      <w:r>
-        <w:t xml:space="preserve"> (elegir una)</w:t>
-      </w:r>
-    </w:p>
-    <w:p>
-      <w:r>
-        <w:t>-</w:t>
-      </w:r>
-      <w:proofErr w:type="spellStart"/>
-      <w:r>
-        <w:t>Level</w:t>
-      </w:r>
-      <w:proofErr w:type="spellEnd"/>
-      <w:r>
-        <w:t xml:space="preserve"> of </w:t>
-      </w:r>
-      <w:proofErr w:type="spellStart"/>
-      <w:r>
-        <w:t>Detail</w:t>
-      </w:r>
-      <w:proofErr w:type="spellEnd"/>
-      <w:r>
-        <w:t xml:space="preserve"> (creo que no nos hace falta, por el tipo de juego   (?))</w:t>
-      </w:r>
-    </w:p>
-    <w:p>
       <w:pPr>
-        <w:rPr>
-          <w:lang w:val="en-GB"/>
-        </w:rPr>
+        <w:pStyle w:val="Ttulo"/>
       </w:pPr>
-      <w:r>
-        <w:rPr>
-          <w:lang w:val="en-GB"/>
-        </w:rPr>
-        <w:t>-</w:t>
-      </w:r>
-      <w:r>
-        <w:rPr>
-          <w:lang w:val="en-GB"/>
-        </w:rPr>
-        <w:t xml:space="preserve">Shading de </w:t>
-      </w:r>
-      <w:proofErr w:type="spellStart"/>
-      <w:r>
-        <w:rPr>
-          <w:lang w:val="en-GB"/>
-        </w:rPr>
-        <w:t>phong</w:t>
-      </w:r>
-      <w:proofErr w:type="spellEnd"/>
-      <w:r>
-        <w:rPr>
-          <w:lang w:val="en-GB"/>
-        </w:rPr>
-        <w:t xml:space="preserve"> </w:t>
-      </w:r>
-      <w:proofErr w:type="spellStart"/>
-      <w:r>
-        <w:rPr>
-          <w:lang w:val="en-GB"/>
-        </w:rPr>
-        <w:t>rápido</w:t>
-      </w:r>
-      <w:proofErr w:type="spellEnd"/>
-    </w:p>
-    <w:p>
-      <w:pPr>
-        <w:rPr>
-          <w:lang w:val="en-GB"/>
-        </w:rPr>
-      </w:pPr>
-      <w:r>
-        <w:rPr>
-          <w:lang w:val="en-GB"/>
-        </w:rPr>
-        <w:t>-</w:t>
-      </w:r>
-      <w:r>
-        <w:rPr>
-          <w:lang w:val="en-GB"/>
-        </w:rPr>
-        <w:t>Anti-aliasing</w:t>
-      </w:r>
-    </w:p>
-    <w:p>
-      <w:r>
-        <w:t>3 Efectos visuales</w:t>
-      </w:r>
-    </w:p>
-    <w:p>
-      <w:r>
-        <w:t>-</w:t>
-      </w:r>
-      <w:r>
-        <w:t>Partículas</w:t>
-      </w:r>
-    </w:p>
-    <w:p>
-      <w:r>
-        <w:t>…</w:t>
-      </w:r>
-      <w:r>
-        <w:t xml:space="preserve"> (Faltan 2)</w:t>
-      </w:r>
-    </w:p>
-    <w:p>
-      <w:r>
-        <w:t>Extras</w:t>
-      </w:r>
-    </w:p>
-    <w:p>
-      <w:r>
-        <w:t>-</w:t>
-      </w:r>
-      <w:proofErr w:type="spellStart"/>
-      <w:r>
-        <w:t>Radiosity</w:t>
-      </w:r>
-      <w:proofErr w:type="spellEnd"/>
-      <w:r>
-        <w:t xml:space="preserve"> (podría ser muy complicado)</w:t>
-      </w:r>
-    </w:p>
-    <w:p>
-      <w:r>
-        <w:t>-</w:t>
-      </w:r>
-      <w:proofErr w:type="spellStart"/>
-      <w:r>
-        <w:t>Raytracing</w:t>
-      </w:r>
-      <w:proofErr w:type="spellEnd"/>
-      <w:r>
-        <w:t xml:space="preserve"> (?)</w:t>
-      </w:r>
-    </w:p>
-    <w:p>
-      <w:r>
-        <w:t>-</w:t>
-      </w:r>
-      <w:r>
-        <w:t>Light Buffer (?)</w:t>
-      </w:r>
-    </w:p>
-    <w:p/>
-    <w:p>
-      <w:r>
-        <w:t>Referencias:</w:t>
-      </w:r>
-    </w:p>
-    <w:p>
-      <w:r>
-        <w:t>Tema 5 entero</w:t>
-      </w:r>
-    </w:p>
-    <w:p>
-      <w:r>
-        <w:t>Tema 7, D</w:t>
-      </w:r>
       <w:bookmarkStart w:id="0" w:name="_GoBack"/>
       <w:bookmarkEnd w:id="0"/>
       <w:r>
-        <w:t>ia</w:t>
-      </w:r>
-      <w:r>
-        <w:t>p</w:t>
-      </w:r>
-      <w:r>
-        <w:t>ositivas 26-29</w:t>
-      </w:r>
-    </w:p>
-    <w:p>
-      <w:r>
-        <w:t>Tema 9, Diapositivas 17 y 33</w:t>
-      </w:r>
-    </w:p>
-    <w:p>
-      <w:r>
-        <w:t>Tema 10, Diapositivas 3, 26 y 28-45</w:t>
-      </w:r>
-    </w:p>
-    <w:p>
-      <w:r>
-        <w:t>Tema 11 entero</w:t>
-      </w:r>
-    </w:p>
+        <w:t>Posibles mejoras de TAG</w:t>
+      </w:r>
+    </w:p>
+    <w:p>
+      <w:pPr>
+        <w:pStyle w:val="Ttulo1"/>
+      </w:pPr>
+      <w:r>
+        <w:t xml:space="preserve">1. </w:t>
+      </w:r>
+      <w:r>
+        <w:t>4 optimizaciones del motor</w:t>
+      </w:r>
+    </w:p>
+    <w:p>
+      <w:r>
+        <w:t>-</w:t>
+      </w:r>
+      <w:proofErr w:type="spellStart"/>
+      <w:r>
+        <w:t>Bounding</w:t>
+      </w:r>
+      <w:proofErr w:type="spellEnd"/>
+      <w:r>
+        <w:t xml:space="preserve"> </w:t>
+      </w:r>
+      <w:proofErr w:type="spellStart"/>
+      <w:r>
+        <w:t>volumes</w:t>
+      </w:r>
+      <w:proofErr w:type="spellEnd"/>
+      <w:r>
+        <w:t xml:space="preserve">: Mejora de colisiones mediante el uso de </w:t>
+      </w:r>
+      <w:proofErr w:type="spellStart"/>
+      <w:r>
+        <w:t>bounding</w:t>
+      </w:r>
+      <w:proofErr w:type="spellEnd"/>
+      <w:r>
+        <w:t xml:space="preserve"> box. Nuestro juego no necesita de precisión extrema, por lo que un </w:t>
+      </w:r>
+      <w:proofErr w:type="spellStart"/>
+      <w:r>
+        <w:t>bounding</w:t>
+      </w:r>
+      <w:proofErr w:type="spellEnd"/>
+      <w:r>
+        <w:t xml:space="preserve"> box servirá.</w:t>
+      </w:r>
+    </w:p>
+    <w:p>
+      <w:r>
+        <w:t>-</w:t>
+      </w:r>
+      <w:r>
+        <w:t>Partición del espacio</w:t>
+      </w:r>
+      <w:r>
+        <w:t>:</w:t>
+      </w:r>
+      <w:r>
+        <w:t xml:space="preserve"> Como nuestro juego usa mapas grandes con muchas habitaciones, un modo de optimizar el motor sería detectar que habitaciones están fuera de cámara, para que esa habitación y sus objetos no se </w:t>
+      </w:r>
+      <w:proofErr w:type="spellStart"/>
+      <w:r>
+        <w:t>renderize</w:t>
+      </w:r>
+      <w:r>
+        <w:t>n</w:t>
+      </w:r>
+      <w:proofErr w:type="spellEnd"/>
+      <w:r>
+        <w:t>.</w:t>
+      </w:r>
+      <w:r>
+        <w:t xml:space="preserve"> </w:t>
+      </w:r>
+    </w:p>
+    <w:p>
+      <w:r>
+        <w:t>-</w:t>
+      </w:r>
+      <w:proofErr w:type="spellStart"/>
+      <w:r>
+        <w:t>Shading</w:t>
+      </w:r>
+      <w:proofErr w:type="spellEnd"/>
+      <w:r>
+        <w:t xml:space="preserve"> de </w:t>
+      </w:r>
+      <w:proofErr w:type="spellStart"/>
+      <w:r>
+        <w:t>phong</w:t>
+      </w:r>
+      <w:proofErr w:type="spellEnd"/>
+      <w:r>
+        <w:t xml:space="preserve"> rápido</w:t>
+      </w:r>
+      <w:r>
+        <w:t xml:space="preserve">: Puede </w:t>
+      </w:r>
+      <w:r>
+        <w:t>reduci</w:t>
+      </w:r>
+      <w:r>
+        <w:t>r los c</w:t>
+      </w:r>
+      <w:r>
+        <w:t>álculos en un tercio, por lo que será una buena mejora para nuestro juego.</w:t>
+      </w:r>
+    </w:p>
+    <w:p>
+      <w:r>
+        <w:t>-</w:t>
+      </w:r>
+      <w:r>
+        <w:t>Anti-</w:t>
+      </w:r>
+      <w:proofErr w:type="spellStart"/>
+      <w:r>
+        <w:t>aliasing</w:t>
+      </w:r>
+      <w:proofErr w:type="spellEnd"/>
+      <w:r>
+        <w:t>: Se revisarán las distintas t</w:t>
+      </w:r>
+      <w:r>
+        <w:t>écnicas de anti-</w:t>
+      </w:r>
+      <w:proofErr w:type="spellStart"/>
+      <w:r>
+        <w:t>aliasing</w:t>
+      </w:r>
+      <w:proofErr w:type="spellEnd"/>
+      <w:r>
+        <w:t xml:space="preserve"> y se usará la más adecuada para nuestro proyecto.</w:t>
+      </w:r>
+    </w:p>
+    <w:p>
+      <w:pPr>
+        <w:pStyle w:val="Ttulo1"/>
+      </w:pPr>
+      <w:r>
+        <w:t xml:space="preserve">2. </w:t>
+      </w:r>
+      <w:r>
+        <w:t>3 Efectos visuales</w:t>
+      </w:r>
+    </w:p>
+    <w:p>
+      <w:r>
+        <w:t>-</w:t>
+      </w:r>
+      <w:r>
+        <w:t>Partículas</w:t>
+      </w:r>
+      <w:r>
+        <w:t>: Se pueden introducir efectos de partículas en diversos elementos del juego (explosiones, disparos láser…)</w:t>
+      </w:r>
+    </w:p>
+    <w:p>
+      <w:r>
+        <w:t>-</w:t>
+      </w:r>
+    </w:p>
+    <w:p>
+      <w:r>
+        <w:t>-</w:t>
+      </w:r>
+    </w:p>
+    <w:p>
+      <w:r>
+        <w:t>…</w:t>
+      </w:r>
+      <w:r>
+        <w:t xml:space="preserve"> (Faltan 2)</w:t>
+      </w:r>
+    </w:p>
+    <w:p>
+      <w:pPr>
+        <w:pStyle w:val="Ttulo1"/>
+      </w:pPr>
+      <w:r>
+        <w:t xml:space="preserve">3. </w:t>
+      </w:r>
+      <w:r>
+        <w:t>Extras</w:t>
+      </w:r>
+    </w:p>
+    <w:p>
+      <w:r>
+        <w:t>-</w:t>
+      </w:r>
+      <w:proofErr w:type="spellStart"/>
+      <w:r>
+        <w:t>Radio</w:t>
+      </w:r>
+      <w:r>
+        <w:t>sity</w:t>
+      </w:r>
+      <w:proofErr w:type="spellEnd"/>
+      <w:r>
+        <w:t xml:space="preserve">: Existe la posibilidad de usar </w:t>
+      </w:r>
+      <w:proofErr w:type="spellStart"/>
+      <w:r>
+        <w:t>radiosity</w:t>
+      </w:r>
+      <w:proofErr w:type="spellEnd"/>
+      <w:r>
+        <w:t xml:space="preserve"> en nuestro juego. Sin embargo, como es un proceso complicado y de alto coste computacional, puede que se no se llegue a desarrollar dependiendo del progreso del proyecto.</w:t>
+      </w:r>
+    </w:p>
+    <w:p>
+      <w:r>
+        <w:t>-</w:t>
+      </w:r>
+      <w:proofErr w:type="spellStart"/>
+      <w:r>
+        <w:t>Raytracing</w:t>
+      </w:r>
+      <w:proofErr w:type="spellEnd"/>
+      <w:r>
+        <w:t xml:space="preserve">: El </w:t>
+      </w:r>
+      <w:proofErr w:type="spellStart"/>
+      <w:r>
+        <w:t>raytracing</w:t>
+      </w:r>
+      <w:proofErr w:type="spellEnd"/>
+      <w:r>
+        <w:t xml:space="preserve"> podría ser muy útil para darle un aspecto de realismo a nuestro juego.</w:t>
+      </w:r>
+    </w:p>
+    <w:p>
+      <w:r>
+        <w:t>-</w:t>
+      </w:r>
+      <w:r>
+        <w:t>Light Buffer: Guardándonos los objetos y su distancia a la cámara, podemos mejorar el aspecto de las sombras.</w:t>
+      </w:r>
+    </w:p>
+    <w:p/>
     <w:p/>
     <w:sectPr>
       <w:pgSz w:w="11906" w:h="16838"/>
@@ -630,6 +659,27 @@
     <w:name w:val="Normal"/>
     <w:qFormat/>
   </w:style>
+  <w:style w:type="paragraph" w:styleId="Ttulo1">
+    <w:name w:val="heading 1"/>
+    <w:basedOn w:val="Normal"/>
+    <w:next w:val="Normal"/>
+    <w:link w:val="Ttulo1Car"/>
+    <w:uiPriority w:val="9"/>
+    <w:qFormat/>
+    <w:rsid w:val="005E3AE1"/>
+    <w:pPr>
+      <w:keepNext/>
+      <w:keepLines/>
+      <w:spacing w:before="240" w:after="0"/>
+      <w:outlineLvl w:val="0"/>
+    </w:pPr>
+    <w:rPr>
+      <w:rFonts w:asciiTheme="majorHAnsi" w:eastAsiaTheme="majorEastAsia" w:hAnsiTheme="majorHAnsi" w:cstheme="majorBidi"/>
+      <w:color w:val="2E74B5" w:themeColor="accent1" w:themeShade="BF"/>
+      <w:sz w:val="32"/>
+      <w:szCs w:val="32"/>
+    </w:rPr>
+  </w:style>
   <w:style w:type="character" w:default="1" w:styleId="Fuentedeprrafopredeter">
     <w:name w:val="Default Paragraph Font"/>
     <w:uiPriority w:val="1"/>
@@ -656,6 +706,53 @@
     <w:uiPriority w:val="99"/>
     <w:semiHidden/>
     <w:unhideWhenUsed/>
+  </w:style>
+  <w:style w:type="paragraph" w:styleId="Ttulo">
+    <w:name w:val="Title"/>
+    <w:basedOn w:val="Normal"/>
+    <w:next w:val="Normal"/>
+    <w:link w:val="TtuloCar"/>
+    <w:uiPriority w:val="10"/>
+    <w:qFormat/>
+    <w:rsid w:val="005E3AE1"/>
+    <w:pPr>
+      <w:spacing w:after="0" w:line="240" w:lineRule="auto"/>
+      <w:contextualSpacing/>
+    </w:pPr>
+    <w:rPr>
+      <w:rFonts w:asciiTheme="majorHAnsi" w:eastAsiaTheme="majorEastAsia" w:hAnsiTheme="majorHAnsi" w:cstheme="majorBidi"/>
+      <w:spacing w:val="-10"/>
+      <w:kern w:val="28"/>
+      <w:sz w:val="56"/>
+      <w:szCs w:val="56"/>
+    </w:rPr>
+  </w:style>
+  <w:style w:type="character" w:customStyle="1" w:styleId="TtuloCar">
+    <w:name w:val="Título Car"/>
+    <w:basedOn w:val="Fuentedeprrafopredeter"/>
+    <w:link w:val="Ttulo"/>
+    <w:uiPriority w:val="10"/>
+    <w:rsid w:val="005E3AE1"/>
+    <w:rPr>
+      <w:rFonts w:asciiTheme="majorHAnsi" w:eastAsiaTheme="majorEastAsia" w:hAnsiTheme="majorHAnsi" w:cstheme="majorBidi"/>
+      <w:spacing w:val="-10"/>
+      <w:kern w:val="28"/>
+      <w:sz w:val="56"/>
+      <w:szCs w:val="56"/>
+    </w:rPr>
+  </w:style>
+  <w:style w:type="character" w:customStyle="1" w:styleId="Ttulo1Car">
+    <w:name w:val="Título 1 Car"/>
+    <w:basedOn w:val="Fuentedeprrafopredeter"/>
+    <w:link w:val="Ttulo1"/>
+    <w:uiPriority w:val="9"/>
+    <w:rsid w:val="005E3AE1"/>
+    <w:rPr>
+      <w:rFonts w:asciiTheme="majorHAnsi" w:eastAsiaTheme="majorEastAsia" w:hAnsiTheme="majorHAnsi" w:cstheme="majorBidi"/>
+      <w:color w:val="2E74B5" w:themeColor="accent1" w:themeShade="BF"/>
+      <w:sz w:val="32"/>
+      <w:szCs w:val="32"/>
+    </w:rPr>
   </w:style>
 </w:styles>
 </file>

</xml_diff>

<commit_message>
Mejoras de TAG y captura de movimiento
Añadidos nuevos efectos visuales en el documento de TAG. Pendiente de
revisión del profesor.
Añadida lista de posibles animaciones que se pueden capturar en RV.
</commit_message>
<xml_diff>
--- a/DOCUMENTACION/Posibles mejoras de TAG.docx
+++ b/DOCUMENTACION/Posibles mejoras de TAG.docx
@@ -6,8 +6,6 @@
       <w:pPr>
         <w:pStyle w:val="Ttulo"/>
       </w:pPr>
-      <w:bookmarkStart w:id="0" w:name="_GoBack"/>
-      <w:bookmarkEnd w:id="0"/>
       <w:r>
         <w:t>Posibles mejoras de TAG</w:t>
       </w:r>
@@ -174,19 +172,32 @@
       <w:r>
         <w:t>-</w:t>
       </w:r>
+      <w:r>
+        <w:t>Fuego: Como nuestro juego tiene barriles explosivos, sería buena idea introducir un efecto de fuego en las explosiones, y hacer que el fuego permanezca tras la explosión. El fuego también puede quemar a los personajes.</w:t>
+      </w:r>
     </w:p>
     <w:p>
       <w:r>
         <w:t>-</w:t>
       </w:r>
-    </w:p>
-    <w:p>
-      <w:r>
-        <w:t>…</w:t>
-      </w:r>
-      <w:r>
-        <w:t xml:space="preserve"> (Faltan 2)</w:t>
-      </w:r>
+      <w:proofErr w:type="spellStart"/>
+      <w:r>
+        <w:t>Shader</w:t>
+      </w:r>
+      <w:proofErr w:type="spellEnd"/>
+      <w:r>
+        <w:t xml:space="preserve"> alternativo: Se podrían introducir efectos especiales en el menú de opciones, para darle al juego un aspecto distinto (por ejemplo, </w:t>
+      </w:r>
+      <w:proofErr w:type="spellStart"/>
+      <w:r>
+        <w:t>cel-shading</w:t>
+      </w:r>
+      <w:proofErr w:type="spellEnd"/>
+      <w:r>
+        <w:t>)</w:t>
+      </w:r>
+      <w:bookmarkStart w:id="0" w:name="_GoBack"/>
+      <w:bookmarkEnd w:id="0"/>
     </w:p>
     <w:p>
       <w:pPr>

</xml_diff>